<commit_message>
Added link to powerpoint file
</commit_message>
<xml_diff>
--- a/This is part of my test.docx
+++ b/This is part of my test.docx
@@ -14,8 +14,38 @@
         </w:rPr>
         <w:t>This is part of my test</w:t>
       </w:r>
-      <w:bookmarkStart w:id="0" w:name="_GoBack"/>
-      <w:bookmarkEnd w:id="0"/>
+    </w:p>
+    <w:p>
+      <w:pPr>
+        <w:rPr>
+          <w:lang w:val="en-CA"/>
+        </w:rPr>
+      </w:pPr>
+      <w:hyperlink r:id="rId5" w:history="1">
+        <w:r>
+          <w:rPr>
+            <w:rStyle w:val="Hyperlink"/>
+            <w:lang w:val="en-CA"/>
+          </w:rPr>
+          <w:t xml:space="preserve">Version Rocket </w:t>
+        </w:r>
+        <w:bookmarkStart w:id="0" w:name="_GoBack"/>
+        <w:bookmarkEnd w:id="0"/>
+        <w:r>
+          <w:rPr>
+            <w:rStyle w:val="Hyperlink"/>
+            <w:lang w:val="en-CA"/>
+          </w:rPr>
+          <w:t>E</w:t>
+        </w:r>
+        <w:r>
+          <w:rPr>
+            <w:rStyle w:val="Hyperlink"/>
+            <w:lang w:val="en-CA"/>
+          </w:rPr>
+          <w:t>nterprise Test.pptx</w:t>
+        </w:r>
+      </w:hyperlink>
     </w:p>
     <w:sectPr>
       <w:pgSz w:w="12240" w:h="15840"/>
@@ -214,6 +244,29 @@
     <w:semiHidden/>
     <w:unhideWhenUsed/>
   </w:style>
+  <w:style w:type="character" w:styleId="Hyperlink">
+    <w:name w:val="Hyperlink"/>
+    <w:basedOn w:val="DefaultParagraphFont"/>
+    <w:uiPriority w:val="99"/>
+    <w:unhideWhenUsed/>
+    <w:rsid w:val="00B54371"/>
+    <w:rPr>
+      <w:color w:val="0000FF" w:themeColor="hyperlink"/>
+      <w:u w:val="single"/>
+    </w:rPr>
+  </w:style>
+  <w:style w:type="character" w:styleId="FollowedHyperlink">
+    <w:name w:val="FollowedHyperlink"/>
+    <w:basedOn w:val="DefaultParagraphFont"/>
+    <w:uiPriority w:val="99"/>
+    <w:semiHidden/>
+    <w:unhideWhenUsed/>
+    <w:rsid w:val="00B54371"/>
+    <w:rPr>
+      <w:color w:val="800080" w:themeColor="followedHyperlink"/>
+      <w:u w:val="single"/>
+    </w:rPr>
+  </w:style>
 </w:styles>
 </file>
 
@@ -404,6 +457,29 @@
     <w:semiHidden/>
     <w:unhideWhenUsed/>
   </w:style>
+  <w:style w:type="character" w:styleId="Hyperlink">
+    <w:name w:val="Hyperlink"/>
+    <w:basedOn w:val="DefaultParagraphFont"/>
+    <w:uiPriority w:val="99"/>
+    <w:unhideWhenUsed/>
+    <w:rsid w:val="00B54371"/>
+    <w:rPr>
+      <w:color w:val="0000FF" w:themeColor="hyperlink"/>
+      <w:u w:val="single"/>
+    </w:rPr>
+  </w:style>
+  <w:style w:type="character" w:styleId="FollowedHyperlink">
+    <w:name w:val="FollowedHyperlink"/>
+    <w:basedOn w:val="DefaultParagraphFont"/>
+    <w:uiPriority w:val="99"/>
+    <w:semiHidden/>
+    <w:unhideWhenUsed/>
+    <w:rsid w:val="00B54371"/>
+    <w:rPr>
+      <w:color w:val="800080" w:themeColor="followedHyperlink"/>
+      <w:u w:val="single"/>
+    </w:rPr>
+  </w:style>
 </w:styles>
 </file>
 

</xml_diff>